<commit_message>
new documentation and added functionality
</commit_message>
<xml_diff>
--- a/Maya/docs/AssignWeightsWidget.docx
+++ b/Maya/docs/AssignWeightsWidget.docx
@@ -66,7 +66,12 @@
     <w:p/>
     <w:p>
       <w:r>
-        <w:t>This tool allows the transfer of weights from one skin cluster to another. This can be useful in cases where a skin cluster is created and has most of the weights already in place the mesh can be copied and this second mesh can be used to tweak and modify the skin cluster. The joints do not even have to be the same so the focus can be on the new joints entirely. After the skinning is completed on the second skinned object the information can be moved over based on vertex ids.</w:t>
+        <w:t xml:space="preserve">This tool allows the transfer of weights from one skin cluster to another. This can be useful in cases where a skin cluster is created and has most of the weights already in place the mesh can be copied and this second mesh can be used to tweak and modify the skin cluster. The joints do not even have to be the same so the focus can be on the new joints entirely. After the skinning is completed on the second skinned object the </w:t>
+      </w:r>
+      <w:bookmarkStart w:id="0" w:name="_GoBack"/>
+      <w:bookmarkEnd w:id="0"/>
+      <w:r>
+        <w:t>information can be moved over based on vertex ids.</w:t>
       </w:r>
     </w:p>
     <w:p>
@@ -78,13 +83,7 @@
     <w:p/>
     <w:p/>
     <w:p/>
-    <w:p>
-      <w:pPr>
-        <w:rPr>
-          <w:rFonts w:hint="eastAsia"/>
-        </w:rPr>
-      </w:pPr>
-    </w:p>
+    <w:p/>
     <w:p>
       <w:pPr>
         <w:pStyle w:val="ListParagraph"/>
@@ -196,10 +195,7 @@
         <w:ind w:leftChars="0"/>
       </w:pPr>
       <w:r>
-        <w:t xml:space="preserve">     Maya tools, these tabs are separated for convenience, </w:t>
-      </w:r>
-      <w:r>
-        <w:t>all tabs can be torn off using the ctrl + mouse click and will be available in a separate window</w:t>
+        <w:t xml:space="preserve">     Maya tools, these tabs are separated for convenience, all tabs can be torn off using the ctrl + mouse click and will be available in a separate window</w:t>
       </w:r>
     </w:p>
     <w:p>
@@ -215,10 +211,7 @@
         <w:t xml:space="preserve">     </w:t>
       </w:r>
       <w:r>
-        <w:t xml:space="preserve">Copy functions, </w:t>
-      </w:r>
-      <w:r>
-        <w:t>these tabs are separated for convenience, all tabs can be torn off using the ctrl + mouse click and will be available in a separate window</w:t>
+        <w:t>Copy functions, these tabs are separated for convenience, all tabs can be torn off using the ctrl + mouse click and will be available in a separate window</w:t>
       </w:r>
     </w:p>
     <w:p>
@@ -285,11 +278,9 @@
       <w:r>
         <w:t xml:space="preserve">Selection list, here we can store component selections, once an item in this list is selected it will select the stored components in the </w:t>
       </w:r>
-      <w:proofErr w:type="spellStart"/>
-      <w:r>
-        <w:t>maya</w:t>
-      </w:r>
-      <w:proofErr w:type="spellEnd"/>
+      <w:r>
+        <w:t>Maya</w:t>
+      </w:r>
       <w:r>
         <w:t xml:space="preserve"> scene. If the components/objects do not exists in the current scene, they cannot be selected.</w:t>
       </w:r>
@@ -315,15 +306,10 @@
           <w:numId w:val="1"/>
         </w:numPr>
         <w:ind w:leftChars="0"/>
-        <w:rPr>
-          <w:rFonts w:hint="eastAsia"/>
-        </w:rPr>
       </w:pPr>
       <w:r>
         <w:t>Clear list, clear the selection list and remove all previously stored information</w:t>
       </w:r>
-      <w:bookmarkStart w:id="0" w:name="_GoBack"/>
-      <w:bookmarkEnd w:id="0"/>
     </w:p>
     <w:sectPr>
       <w:pgSz w:w="23811" w:h="16838" w:orient="landscape" w:code="8"/>

</xml_diff>